<commit_message>
enlarge K to 1000
</commit_message>
<xml_diff>
--- a/writeup.docx
+++ b/writeup.docx
@@ -4,7 +4,7 @@
   <w:body>
     <w:p>
       <w:pPr>
-        <w:pStyle w:val="Heading1"/>
+        <w:pStyle w:val="1"/>
         <w:jc w:val="center"/>
       </w:pPr>
       <w:r>
@@ -13,7 +13,7 @@
     </w:p>
     <w:p>
       <w:pPr>
-        <w:pStyle w:val="Heading2"/>
+        <w:pStyle w:val="2"/>
       </w:pPr>
       <w:r>
         <w:t>Q1.1 Extract Filter Responses</w:t>
@@ -274,7 +274,7 @@
     </w:p>
     <w:p>
       <w:pPr>
-        <w:pStyle w:val="Heading2"/>
+        <w:pStyle w:val="2"/>
       </w:pPr>
       <w:r>
         <w:lastRenderedPageBreak/>
@@ -480,7 +480,7 @@
     </w:p>
     <w:p>
       <w:pPr>
-        <w:pStyle w:val="Heading2"/>
+        <w:pStyle w:val="2"/>
       </w:pPr>
       <w:r>
         <w:t>Q2.1 Convert image to word map</w:t>
@@ -872,23 +872,7 @@
         <w:t>Orig</w:t>
       </w:r>
       <w:r>
-        <w:t xml:space="preserve">inal Image(left), Word map using Random </w:t>
-      </w:r>
-      <w:proofErr w:type="spellStart"/>
-      <w:r>
-        <w:t>Dict</w:t>
-      </w:r>
-      <w:proofErr w:type="spellEnd"/>
-      <w:r>
-        <w:t xml:space="preserve">(middle), Word map using Harris </w:t>
-      </w:r>
-      <w:proofErr w:type="spellStart"/>
-      <w:r>
-        <w:t>Dict</w:t>
-      </w:r>
-      <w:proofErr w:type="spellEnd"/>
-      <w:r>
-        <w:t>(right)</w:t>
+        <w:t>inal Image(left), Word map using Random Dict(middle), Word map using Harris Dict(right)</w:t>
       </w:r>
     </w:p>
     <w:p>
@@ -910,36 +894,40 @@
     </w:p>
     <w:p>
       <w:pPr>
-        <w:pStyle w:val="Heading2"/>
+        <w:pStyle w:val="2"/>
       </w:pPr>
       <w:r>
         <w:lastRenderedPageBreak/>
-        <w:t xml:space="preserve">Q3.2 Evaluate Recognition System - NN and </w:t>
-      </w:r>
-      <w:proofErr w:type="spellStart"/>
-      <w:r>
-        <w:t>kNN</w:t>
-      </w:r>
-      <w:proofErr w:type="spellEnd"/>
+        <w:t>Q3.2 Evaluate Recognition System - NN and kNN</w:t>
+      </w:r>
     </w:p>
     <w:p>
       <w:r>
         <w:t xml:space="preserve">The </w:t>
       </w:r>
       <w:r>
-        <w:t xml:space="preserve">output of the confusion matrix of using random dictionary with Euclidean distance metric shows below, and the accuracy of this combination is 0.4188 </w:t>
-      </w:r>
-    </w:p>
-    <w:p>
-      <w:r>
-        <w:rPr>
-          <w:noProof/>
-        </w:rPr>
-        <w:drawing>
-          <wp:inline distT="0" distB="0" distL="0" distR="0" wp14:anchorId="489FB6B3" wp14:editId="3230DC2D">
-            <wp:extent cx="5505450" cy="2714625"/>
+        <w:t>output of the confusion matrix of using random dictionary with Euclidean distance metric shows below, and the accuracy of this combination is 0.4</w:t>
+      </w:r>
+      <w:r>
+        <w:rPr>
+          <w:rFonts w:hint="eastAsia"/>
+        </w:rPr>
+        <w:t>437</w:t>
+      </w:r>
+      <w:r>
+        <w:t xml:space="preserve"> </w:t>
+      </w:r>
+    </w:p>
+    <w:p>
+      <w:r>
+        <w:rPr>
+          <w:noProof/>
+        </w:rPr>
+        <w:drawing>
+          <wp:inline distT="0" distB="0" distL="0" distR="0" wp14:anchorId="4F30E3A1" wp14:editId="21996DA8">
+            <wp:extent cx="5467350" cy="2676525"/>
             <wp:effectExtent l="0" t="0" r="0" b="9525"/>
-            <wp:docPr id="25" name="图片 25"/>
+            <wp:docPr id="30" name="图片 30"/>
             <wp:cNvGraphicFramePr>
               <a:graphicFrameLocks xmlns:a="http://schemas.openxmlformats.org/drawingml/2006/main" noChangeAspect="1"/>
             </wp:cNvGraphicFramePr>
@@ -959,7 +947,7 @@
                   <pic:spPr>
                     <a:xfrm>
                       <a:off x="0" y="0"/>
-                      <a:ext cx="5505450" cy="2714625"/>
+                      <a:ext cx="5467350" cy="2676525"/>
                     </a:xfrm>
                     <a:prstGeom prst="rect">
                       <a:avLst/>
@@ -980,19 +968,25 @@
         <w:t>The</w:t>
       </w:r>
       <w:r>
-        <w:t xml:space="preserve"> output of the confusion matrix of using random dictionary with chi2 distance metric shows below, and the accuracy of this combination is 0.4875</w:t>
-      </w:r>
-    </w:p>
-    <w:p>
-      <w:r>
-        <w:rPr>
-          <w:noProof/>
-        </w:rPr>
-        <w:drawing>
-          <wp:inline distT="0" distB="0" distL="0" distR="0" wp14:anchorId="60B3FD06" wp14:editId="73FEC02B">
-            <wp:extent cx="5086350" cy="2619375"/>
-            <wp:effectExtent l="0" t="0" r="0" b="9525"/>
-            <wp:docPr id="26" name="图片 26"/>
+        <w:t xml:space="preserve"> output of the confusion matrix of using random dictionary with chi2 distance metric shows below, and the accuracy of this combination is 0.</w:t>
+      </w:r>
+      <w:r>
+        <w:rPr>
+          <w:rFonts w:hint="eastAsia"/>
+        </w:rPr>
+        <w:t>5125</w:t>
+      </w:r>
+    </w:p>
+    <w:p>
+      <w:r>
+        <w:rPr>
+          <w:noProof/>
+        </w:rPr>
+        <w:drawing>
+          <wp:inline distT="0" distB="0" distL="0" distR="0" wp14:anchorId="20317911" wp14:editId="24FE3FD1">
+            <wp:extent cx="5038725" cy="2695575"/>
+            <wp:effectExtent l="0" t="0" r="9525" b="9525"/>
+            <wp:docPr id="32" name="图片 32"/>
             <wp:cNvGraphicFramePr>
               <a:graphicFrameLocks xmlns:a="http://schemas.openxmlformats.org/drawingml/2006/main" noChangeAspect="1"/>
             </wp:cNvGraphicFramePr>
@@ -1012,30 +1006,28 @@
                   <pic:spPr>
                     <a:xfrm>
                       <a:off x="0" y="0"/>
-                      <a:ext cx="5086350" cy="2619375"/>
-                    </a:xfrm>
-                    <a:prstGeom prst="rect">
-                      <a:avLst/>
-                    </a:prstGeom>
-                  </pic:spPr>
-                </pic:pic>
-              </a:graphicData>
-            </a:graphic>
-          </wp:inline>
-        </w:drawing>
-      </w:r>
-    </w:p>
-    <w:p>
-      <w:r>
-        <w:t xml:space="preserve">The output of the confusion matrix of using </w:t>
-      </w:r>
-      <w:proofErr w:type="spellStart"/>
-      <w:r>
-        <w:t>harris</w:t>
-      </w:r>
-      <w:proofErr w:type="spellEnd"/>
-      <w:r>
-        <w:t xml:space="preserve"> dictionary with Euclidean distance metric shows below, and the accuracy of this combination is 0.4250</w:t>
+                      <a:ext cx="5038725" cy="2695575"/>
+                    </a:xfrm>
+                    <a:prstGeom prst="rect">
+                      <a:avLst/>
+                    </a:prstGeom>
+                  </pic:spPr>
+                </pic:pic>
+              </a:graphicData>
+            </a:graphic>
+          </wp:inline>
+        </w:drawing>
+      </w:r>
+    </w:p>
+    <w:p>
+      <w:r>
+        <w:t>The output of the confusion matrix of using harris dictionary with Euclidean distance metric shows below, and the accuracy of this combination is 0.</w:t>
+      </w:r>
+      <w:r>
+        <w:rPr>
+          <w:rFonts w:hint="eastAsia"/>
+        </w:rPr>
+        <w:t>3750</w:t>
       </w:r>
     </w:p>
     <w:p>
@@ -1045,10 +1037,10 @@
         </w:rPr>
         <w:lastRenderedPageBreak/>
         <w:drawing>
-          <wp:inline distT="0" distB="0" distL="0" distR="0" wp14:anchorId="69E3AC41" wp14:editId="5E542F53">
-            <wp:extent cx="5334000" cy="2695575"/>
-            <wp:effectExtent l="0" t="0" r="0" b="9525"/>
-            <wp:docPr id="27" name="图片 27"/>
+          <wp:inline distT="0" distB="0" distL="0" distR="0" wp14:anchorId="49EC363F" wp14:editId="05E9F8EA">
+            <wp:extent cx="5324475" cy="2695575"/>
+            <wp:effectExtent l="0" t="0" r="9525" b="9525"/>
+            <wp:docPr id="33" name="图片 33"/>
             <wp:cNvGraphicFramePr>
               <a:graphicFrameLocks xmlns:a="http://schemas.openxmlformats.org/drawingml/2006/main" noChangeAspect="1"/>
             </wp:cNvGraphicFramePr>
@@ -1068,48 +1060,46 @@
                   <pic:spPr>
                     <a:xfrm>
                       <a:off x="0" y="0"/>
-                      <a:ext cx="5334000" cy="2695575"/>
-                    </a:xfrm>
-                    <a:prstGeom prst="rect">
-                      <a:avLst/>
-                    </a:prstGeom>
-                  </pic:spPr>
-                </pic:pic>
-              </a:graphicData>
-            </a:graphic>
-          </wp:inline>
-        </w:drawing>
-      </w:r>
-    </w:p>
-    <w:p>
-      <w:r>
-        <w:t xml:space="preserve">The output of the confusion matrix of using </w:t>
-      </w:r>
-      <w:proofErr w:type="spellStart"/>
-      <w:r>
-        <w:t>harris</w:t>
-      </w:r>
-      <w:proofErr w:type="spellEnd"/>
-      <w:r>
-        <w:t xml:space="preserve"> dictionary with chi2 distance metric shows </w:t>
+                      <a:ext cx="5324475" cy="2695575"/>
+                    </a:xfrm>
+                    <a:prstGeom prst="rect">
+                      <a:avLst/>
+                    </a:prstGeom>
+                  </pic:spPr>
+                </pic:pic>
+              </a:graphicData>
+            </a:graphic>
+          </wp:inline>
+        </w:drawing>
+      </w:r>
+    </w:p>
+    <w:p>
+      <w:r>
+        <w:t xml:space="preserve">The output of the confusion matrix of using harris dictionary with chi2 distance metric shows </w:t>
       </w:r>
       <w:r>
         <w:t>below, and</w:t>
       </w:r>
       <w:r>
-        <w:t xml:space="preserve"> the accuracy of this combination is 0.4688</w:t>
-      </w:r>
-    </w:p>
-    <w:p>
-      <w:r>
-        <w:rPr>
-          <w:noProof/>
-        </w:rPr>
-        <w:drawing>
-          <wp:inline distT="0" distB="0" distL="0" distR="0" wp14:anchorId="39BE369E" wp14:editId="51421175">
-            <wp:extent cx="4838700" cy="2695575"/>
-            <wp:effectExtent l="0" t="0" r="0" b="9525"/>
-            <wp:docPr id="28" name="图片 28"/>
+        <w:t xml:space="preserve"> the accuracy of this combination is 0.</w:t>
+      </w:r>
+      <w:r>
+        <w:rPr>
+          <w:rFonts w:hint="eastAsia"/>
+        </w:rPr>
+        <w:t>5188</w:t>
+      </w:r>
+    </w:p>
+    <w:p>
+      <w:r>
+        <w:rPr>
+          <w:noProof/>
+        </w:rPr>
+        <w:drawing>
+          <wp:inline distT="0" distB="0" distL="0" distR="0" wp14:anchorId="6F3ACC46" wp14:editId="3DBB912A">
+            <wp:extent cx="4905375" cy="2676525"/>
+            <wp:effectExtent l="0" t="0" r="9525" b="9525"/>
+            <wp:docPr id="34" name="图片 34"/>
             <wp:cNvGraphicFramePr>
               <a:graphicFrameLocks xmlns:a="http://schemas.openxmlformats.org/drawingml/2006/main" noChangeAspect="1"/>
             </wp:cNvGraphicFramePr>
@@ -1129,51 +1119,73 @@
                   <pic:spPr>
                     <a:xfrm>
                       <a:off x="0" y="0"/>
-                      <a:ext cx="4838700" cy="2695575"/>
-                    </a:xfrm>
-                    <a:prstGeom prst="rect">
-                      <a:avLst/>
-                    </a:prstGeom>
-                  </pic:spPr>
-                </pic:pic>
-              </a:graphicData>
-            </a:graphic>
-          </wp:inline>
-        </w:drawing>
-      </w:r>
-    </w:p>
-    <w:p>
-      <w:r>
-        <w:t xml:space="preserve">It is surprising that the performance of random dictionary is slightly higher than the </w:t>
-      </w:r>
-      <w:proofErr w:type="spellStart"/>
+                      <a:ext cx="4905375" cy="2676525"/>
+                    </a:xfrm>
+                    <a:prstGeom prst="rect">
+                      <a:avLst/>
+                    </a:prstGeom>
+                  </pic:spPr>
+                </pic:pic>
+              </a:graphicData>
+            </a:graphic>
+          </wp:inline>
+        </w:drawing>
+      </w:r>
+    </w:p>
+    <w:p>
+      <w:r>
+        <w:t xml:space="preserve">It is </w:t>
+      </w:r>
+      <w:r>
+        <w:t>not surprising</w:t>
+      </w:r>
+      <w:r>
+        <w:t xml:space="preserve"> that the performance of </w:t>
+      </w:r>
+      <w:r>
+        <w:t xml:space="preserve">harris </w:t>
+      </w:r>
+      <w:r>
+        <w:t xml:space="preserve">dictionary is higher than the </w:t>
+      </w:r>
+      <w:r>
+        <w:rPr>
+          <w:rFonts w:hint="eastAsia"/>
+        </w:rPr>
+        <w:t>random</w:t>
+      </w:r>
+      <w:r>
+        <w:t xml:space="preserve"> </w:t>
+      </w:r>
+      <w:r>
+        <w:t>dictionary</w:t>
+      </w:r>
+      <w:r>
+        <w:t>, because harris dictionary provides more detail information about the images</w:t>
+      </w:r>
+      <w:bookmarkStart w:id="0" w:name="_GoBack"/>
+      <w:bookmarkEnd w:id="0"/>
+      <w:r>
+        <w:t xml:space="preserve">. </w:t>
+      </w:r>
+    </w:p>
+    <w:p>
+      <w:r>
+        <w:t xml:space="preserve">And the chi2 distance metrics performed much better than Euclidean distance metrics. </w:t>
+      </w:r>
+      <w:r>
+        <w:t>I think it is because chi2 distance punishes relative difference instead of absolute, and chi2 is more sensitive to outliers.</w:t>
+      </w:r>
+    </w:p>
+    <w:p>
+      <w:r>
+        <w:t xml:space="preserve">The best combination of dictionary and distance metric is using </w:t>
+      </w:r>
       <w:r>
         <w:t>harris</w:t>
       </w:r>
-      <w:proofErr w:type="spellEnd"/>
-      <w:r>
-        <w:t xml:space="preserve"> dictionary. </w:t>
-      </w:r>
-    </w:p>
-    <w:p>
-      <w:r>
-        <w:t xml:space="preserve">And the chi2 distance metrics performed much better than Euclidean distance metrics. </w:t>
-      </w:r>
-      <w:r>
-        <w:t>I think it is because chi2 distance punishes relative difference instead of absolute, and chi2 is more sensitive to outliers.</w:t>
-      </w:r>
-    </w:p>
-    <w:p>
-      <w:r>
-        <w:t xml:space="preserve">The best combination of dictionary and distance metric is using random dictionary with chi2 distance metric. And here is the plot of evaluate recognition system with </w:t>
-      </w:r>
-      <w:proofErr w:type="spellStart"/>
-      <w:r>
-        <w:t>knn</w:t>
-      </w:r>
-      <w:proofErr w:type="spellEnd"/>
-      <w:r>
-        <w:t xml:space="preserve"> using different k values.</w:t>
+      <w:r>
+        <w:t xml:space="preserve"> dictionary with chi2 distance metric. And here is the plot of evaluate recognition system with knn using different k values.</w:t>
       </w:r>
     </w:p>
     <w:p>
@@ -1186,10 +1198,10 @@
         </w:rPr>
         <w:lastRenderedPageBreak/>
         <w:drawing>
-          <wp:inline distT="0" distB="0" distL="0" distR="0" wp14:anchorId="1F9D5019" wp14:editId="39839C0C">
-            <wp:extent cx="3914775" cy="3116161"/>
-            <wp:effectExtent l="0" t="0" r="0" b="8255"/>
-            <wp:docPr id="29" name="图片 29"/>
+          <wp:inline distT="0" distB="0" distL="0" distR="0" wp14:anchorId="4289C2B1" wp14:editId="39FED306">
+            <wp:extent cx="4810125" cy="3829050"/>
+            <wp:effectExtent l="0" t="0" r="9525" b="0"/>
+            <wp:docPr id="35" name="图片 35"/>
             <wp:cNvGraphicFramePr>
               <a:graphicFrameLocks xmlns:a="http://schemas.openxmlformats.org/drawingml/2006/main" noChangeAspect="1"/>
             </wp:cNvGraphicFramePr>
@@ -1209,7 +1221,7 @@
                   <pic:spPr>
                     <a:xfrm>
                       <a:off x="0" y="0"/>
-                      <a:ext cx="3928628" cy="3127188"/>
+                      <a:ext cx="4810125" cy="3829050"/>
                     </a:xfrm>
                     <a:prstGeom prst="rect">
                       <a:avLst/>
@@ -1227,7 +1239,19 @@
         <w:t xml:space="preserve">As is shown </w:t>
       </w:r>
       <w:r>
-        <w:t xml:space="preserve">on the image below, the best value of k is 9 with acc 0.5625. A larger k doesn’t always work better, because when k is too large, a lot of </w:t>
+        <w:t xml:space="preserve">on the image below, the best value of k is </w:t>
+      </w:r>
+      <w:r>
+        <w:t>24</w:t>
+      </w:r>
+      <w:r>
+        <w:t xml:space="preserve"> with acc 0.</w:t>
+      </w:r>
+      <w:r>
+        <w:t>5563</w:t>
+      </w:r>
+      <w:r>
+        <w:t xml:space="preserve">. A larger k doesn’t always work better, because when k is too large, a lot of </w:t>
       </w:r>
       <w:r>
         <w:t>irrelevant</w:t>
@@ -1255,11 +1279,12 @@
         <w:rPr>
           <w:noProof/>
         </w:rPr>
-        <w:drawing>
-          <wp:inline distT="0" distB="0" distL="0" distR="0" wp14:anchorId="14119278" wp14:editId="012CD0D3">
-            <wp:extent cx="3000375" cy="3305175"/>
-            <wp:effectExtent l="0" t="0" r="9525" b="9525"/>
-            <wp:docPr id="31" name="图片 31"/>
+        <w:lastRenderedPageBreak/>
+        <w:drawing>
+          <wp:inline distT="0" distB="0" distL="0" distR="0" wp14:anchorId="23A48FA4" wp14:editId="7B273A6D">
+            <wp:extent cx="2971800" cy="3343275"/>
+            <wp:effectExtent l="0" t="0" r="0" b="9525"/>
+            <wp:docPr id="36" name="图片 36"/>
             <wp:cNvGraphicFramePr>
               <a:graphicFrameLocks xmlns:a="http://schemas.openxmlformats.org/drawingml/2006/main" noChangeAspect="1"/>
             </wp:cNvGraphicFramePr>
@@ -1279,7 +1304,7 @@
                   <pic:spPr>
                     <a:xfrm>
                       <a:off x="0" y="0"/>
-                      <a:ext cx="3000375" cy="3305175"/>
+                      <a:ext cx="2971800" cy="3343275"/>
                     </a:xfrm>
                     <a:prstGeom prst="rect">
                       <a:avLst/>
@@ -1295,10 +1320,9 @@
     <w:p/>
     <w:p>
       <w:pPr>
-        <w:pStyle w:val="Heading2"/>
-      </w:pPr>
-      <w:r>
-        <w:lastRenderedPageBreak/>
+        <w:pStyle w:val="2"/>
+      </w:pPr>
+      <w:r>
         <w:t>Q4.1 Evaluate Recognition System - Support Vector Machine</w:t>
       </w:r>
     </w:p>
@@ -1310,20 +1334,48 @@
         <w:t>I</w:t>
       </w:r>
       <w:r>
-        <w:t xml:space="preserve"> tried three types of kernels in LIBSVM. The result is shown on the image below. The accuracies for different kernels are 58.75% for linear kernel, 44.375% for radial basis kernel and 42.5% for sigmoid kernel. </w:t>
-      </w:r>
-    </w:p>
-    <w:p>
-      <w:r>
-        <w:t xml:space="preserve">The performances for the SVMs are not always better than nearest neighbor. With linear kernel, the </w:t>
-      </w:r>
-      <w:proofErr w:type="spellStart"/>
-      <w:r>
-        <w:t>svm</w:t>
-      </w:r>
-      <w:proofErr w:type="spellEnd"/>
-      <w:r>
-        <w:t xml:space="preserve"> do beat the nearest neighbor</w:t>
+        <w:t xml:space="preserve"> tried three types of kernels in LIBSVM. The result is shown on the image below. The accuracies for different kernels are </w:t>
+      </w:r>
+      <w:r>
+        <w:t>46.875</w:t>
+      </w:r>
+      <w:r>
+        <w:t xml:space="preserve">% for linear kernel, </w:t>
+      </w:r>
+      <w:r>
+        <w:t>52.5</w:t>
+      </w:r>
+      <w:r>
+        <w:t xml:space="preserve">% for </w:t>
+      </w:r>
+      <w:r>
+        <w:t>polynomial kernel</w:t>
+      </w:r>
+      <w:r>
+        <w:t xml:space="preserve"> and </w:t>
+      </w:r>
+      <w:r>
+        <w:t>53.125</w:t>
+      </w:r>
+      <w:r>
+        <w:t xml:space="preserve">% for </w:t>
+      </w:r>
+      <w:r>
+        <w:t>radial basis kernel</w:t>
+      </w:r>
+      <w:r>
+        <w:t xml:space="preserve"> kernel. </w:t>
+      </w:r>
+    </w:p>
+    <w:p>
+      <w:r>
+        <w:t xml:space="preserve">The performances for the SVMs are not always better than nearest neighbor. With </w:t>
+      </w:r>
+      <w:r>
+        <w:t xml:space="preserve">radial basis </w:t>
+      </w:r>
+      <w:r>
+        <w:t>kernel, the svm do beat the nearest neighbor</w:t>
       </w:r>
       <w:r>
         <w:t xml:space="preserve"> because SVM </w:t>
@@ -1362,10 +1414,10 @@
           <w:noProof/>
         </w:rPr>
         <w:drawing>
-          <wp:inline distT="0" distB="0" distL="0" distR="0" wp14:anchorId="4A648A2D" wp14:editId="0E15BA57">
-            <wp:extent cx="3714750" cy="1781175"/>
-            <wp:effectExtent l="0" t="0" r="0" b="9525"/>
-            <wp:docPr id="8" name="图片 8"/>
+          <wp:inline distT="0" distB="0" distL="0" distR="0" wp14:anchorId="64917606" wp14:editId="3B69AE21">
+            <wp:extent cx="3743325" cy="1857375"/>
+            <wp:effectExtent l="0" t="0" r="9525" b="9525"/>
+            <wp:docPr id="37" name="图片 37"/>
             <wp:cNvGraphicFramePr>
               <a:graphicFrameLocks xmlns:a="http://schemas.openxmlformats.org/drawingml/2006/main" noChangeAspect="1"/>
             </wp:cNvGraphicFramePr>
@@ -1385,22 +1437,22 @@
                   <pic:spPr>
                     <a:xfrm>
                       <a:off x="0" y="0"/>
-                      <a:ext cx="3714750" cy="1781175"/>
-                    </a:xfrm>
-                    <a:prstGeom prst="rect">
-                      <a:avLst/>
-                    </a:prstGeom>
-                  </pic:spPr>
-                </pic:pic>
-              </a:graphicData>
-            </a:graphic>
-          </wp:inline>
-        </w:drawing>
-      </w:r>
-    </w:p>
-    <w:p>
-      <w:pPr>
-        <w:pStyle w:val="Heading2"/>
+                      <a:ext cx="3743325" cy="1857375"/>
+                    </a:xfrm>
+                    <a:prstGeom prst="rect">
+                      <a:avLst/>
+                    </a:prstGeom>
+                  </pic:spPr>
+                </pic:pic>
+              </a:graphicData>
+            </a:graphic>
+          </wp:inline>
+        </w:drawing>
+      </w:r>
+    </w:p>
+    <w:p>
+      <w:pPr>
+        <w:pStyle w:val="2"/>
       </w:pPr>
       <w:r>
         <w:t>Q4.2 Inverse Document Frequency</w:t>
@@ -1408,7 +1460,19 @@
     </w:p>
     <w:p>
       <w:r>
-        <w:t>I used SVM as my classifier. After applying IDF, the accuracy which is 54.375%</w:t>
+        <w:t xml:space="preserve">I used SVM as my classifier. After applying IDF, the </w:t>
+      </w:r>
+      <w:r>
+        <w:t xml:space="preserve">best </w:t>
+      </w:r>
+      <w:r>
+        <w:t xml:space="preserve">accuracy which is </w:t>
+      </w:r>
+      <w:r>
+        <w:t>52.5</w:t>
+      </w:r>
+      <w:r>
+        <w:t>%</w:t>
       </w:r>
       <w:r>
         <w:t xml:space="preserve"> as is shown on the image below</w:t>
@@ -1417,7 +1481,17 @@
         <w:t>,</w:t>
       </w:r>
       <w:r>
-        <w:t xml:space="preserve"> is slightly lower than before which was 58.75%. This does make sense because features with high frequency may doesn’t mean the same thing in natural language processing and computer vision</w:t>
+        <w:t xml:space="preserve"> is slightly lower than before which was </w:t>
+      </w:r>
+      <w:r>
+        <w:t>53.125</w:t>
+      </w:r>
+      <w:r>
+        <w:t xml:space="preserve">%. This does make sense because features </w:t>
+      </w:r>
+      <w:r>
+        <w:lastRenderedPageBreak/>
+        <w:t>with high frequency may doesn’t mean the same thing in natural language processing and computer vision</w:t>
       </w:r>
       <w:r>
         <w:t xml:space="preserve">. </w:t>
@@ -1438,10 +1512,10 @@
           <w:noProof/>
         </w:rPr>
         <w:drawing>
-          <wp:inline distT="0" distB="0" distL="0" distR="0" wp14:anchorId="74E67B71" wp14:editId="491A8381">
-            <wp:extent cx="3733800" cy="476250"/>
-            <wp:effectExtent l="0" t="0" r="0" b="0"/>
-            <wp:docPr id="9" name="图片 9"/>
+          <wp:inline distT="0" distB="0" distL="0" distR="0" wp14:anchorId="4780271B" wp14:editId="1A690BC8">
+            <wp:extent cx="3667125" cy="1333500"/>
+            <wp:effectExtent l="0" t="0" r="9525" b="0"/>
+            <wp:docPr id="41" name="图片 41"/>
             <wp:cNvGraphicFramePr>
               <a:graphicFrameLocks xmlns:a="http://schemas.openxmlformats.org/drawingml/2006/main" noChangeAspect="1"/>
             </wp:cNvGraphicFramePr>
@@ -1461,22 +1535,22 @@
                   <pic:spPr>
                     <a:xfrm>
                       <a:off x="0" y="0"/>
-                      <a:ext cx="3733800" cy="476250"/>
-                    </a:xfrm>
-                    <a:prstGeom prst="rect">
-                      <a:avLst/>
-                    </a:prstGeom>
-                  </pic:spPr>
-                </pic:pic>
-              </a:graphicData>
-            </a:graphic>
-          </wp:inline>
-        </w:drawing>
-      </w:r>
-    </w:p>
-    <w:p>
-      <w:pPr>
-        <w:pStyle w:val="Heading2"/>
+                      <a:ext cx="3667125" cy="1333500"/>
+                    </a:xfrm>
+                    <a:prstGeom prst="rect">
+                      <a:avLst/>
+                    </a:prstGeom>
+                  </pic:spPr>
+                </pic:pic>
+              </a:graphicData>
+            </a:graphic>
+          </wp:inline>
+        </w:drawing>
+      </w:r>
+    </w:p>
+    <w:p>
+      <w:pPr>
+        <w:pStyle w:val="2"/>
       </w:pPr>
       <w:r>
         <w:t>Q4.3 Better pixel features</w:t>
@@ -1495,7 +1569,7 @@
     </w:p>
     <w:p>
       <w:pPr>
-        <w:pStyle w:val="Heading3"/>
+        <w:pStyle w:val="3"/>
       </w:pPr>
       <w:r>
         <w:t>Result of HOG feature extraction</w:t>
@@ -1503,28 +1577,13 @@
     </w:p>
     <w:p>
       <w:r>
-        <w:t xml:space="preserve">In the experiment of HOG feature extraction I used built-in </w:t>
-      </w:r>
-      <w:proofErr w:type="spellStart"/>
-      <w:r>
-        <w:t>Matlab</w:t>
-      </w:r>
-      <w:proofErr w:type="spellEnd"/>
-      <w:r>
-        <w:t xml:space="preserve"> function </w:t>
-      </w:r>
-      <w:proofErr w:type="spellStart"/>
-      <w:proofErr w:type="gramStart"/>
+        <w:t xml:space="preserve">In the experiment of HOG feature extraction I used built-in Matlab function </w:t>
+      </w:r>
       <w:r>
         <w:t>extractHOGFeatures</w:t>
       </w:r>
-      <w:proofErr w:type="spellEnd"/>
-      <w:r>
-        <w:t>(</w:t>
-      </w:r>
-      <w:proofErr w:type="gramEnd"/>
-      <w:r>
-        <w:t>).</w:t>
+      <w:r>
+        <w:t>().</w:t>
       </w:r>
     </w:p>
     <w:p>
@@ -1576,10 +1635,9 @@
     </w:p>
     <w:p>
       <w:pPr>
-        <w:pStyle w:val="Heading3"/>
-      </w:pPr>
-      <w:r>
-        <w:lastRenderedPageBreak/>
+        <w:pStyle w:val="3"/>
+      </w:pPr>
+      <w:r>
         <w:t>Result of Gabor filter</w:t>
       </w:r>
     </w:p>
@@ -1588,15 +1646,7 @@
         <w:t xml:space="preserve">In the experiment of Gabor filter, I used Gabor filter bank and Gabor feature extraction by </w:t>
       </w:r>
       <w:r>
-        <w:t xml:space="preserve">Mohammad </w:t>
-      </w:r>
-      <w:proofErr w:type="spellStart"/>
-      <w:r>
-        <w:t>Haghighat</w:t>
-      </w:r>
-      <w:proofErr w:type="spellEnd"/>
-      <w:r>
-        <w:t xml:space="preserve"> (2020). Gabor Feature Extraction (https://www.github.com/mhaghighat/gabor), GitHub. Retrieved March 14, 2020.</w:t>
+        <w:t>Mohammad Haghighat (2020). Gabor Feature Extraction (https://www.github.com/mhaghighat/gabor), GitHub. Retrieved March 14, 2020.</w:t>
       </w:r>
     </w:p>
     <w:p>
@@ -1627,12 +1677,7 @@
         <w:t>Gabor</w:t>
       </w:r>
       <w:r>
-        <w:t xml:space="preserve"> filte</w:t>
-      </w:r>
-      <w:bookmarkStart w:id="0" w:name="_GoBack"/>
-      <w:bookmarkEnd w:id="0"/>
-      <w:r>
-        <w:t xml:space="preserve">r </w:t>
+        <w:t xml:space="preserve"> filter </w:t>
       </w:r>
       <w:r>
         <w:t>with radial basis kernel SVM</w:t>
@@ -1775,7 +1820,7 @@
       </w:pPr>
     </w:pPrDefault>
   </w:docDefaults>
-  <w:latentStyles w:defLockedState="0" w:defUIPriority="99" w:defSemiHidden="0" w:defUnhideWhenUsed="0" w:defQFormat="0" w:count="376">
+  <w:latentStyles w:defLockedState="0" w:defUIPriority="99" w:defSemiHidden="0" w:defUnhideWhenUsed="0" w:defQFormat="0" w:count="377">
     <w:lsdException w:name="Normal" w:uiPriority="0" w:qFormat="1"/>
     <w:lsdException w:name="heading 1" w:uiPriority="9" w:qFormat="1"/>
     <w:lsdException w:name="heading 2" w:semiHidden="1" w:uiPriority="9" w:unhideWhenUsed="1" w:qFormat="1"/>
@@ -1881,7 +1926,6 @@
     <w:lsdException w:name="HTML Sample" w:semiHidden="1" w:unhideWhenUsed="1"/>
     <w:lsdException w:name="HTML Typewriter" w:semiHidden="1" w:unhideWhenUsed="1"/>
     <w:lsdException w:name="HTML Variable" w:semiHidden="1" w:unhideWhenUsed="1"/>
-    <w:lsdException w:name="Normal Table" w:semiHidden="1" w:unhideWhenUsed="1"/>
     <w:lsdException w:name="annotation subject" w:semiHidden="1" w:unhideWhenUsed="1"/>
     <w:lsdException w:name="No List" w:semiHidden="1" w:unhideWhenUsed="1"/>
     <w:lsdException w:name="Outline List 1" w:semiHidden="1" w:unhideWhenUsed="1"/>
@@ -1928,10 +1972,8 @@
     <w:lsdException w:name="Table Subtle 2" w:semiHidden="1" w:unhideWhenUsed="1"/>
     <w:lsdException w:name="Table Web 1" w:semiHidden="1" w:unhideWhenUsed="1"/>
     <w:lsdException w:name="Table Web 2" w:semiHidden="1" w:unhideWhenUsed="1"/>
-    <w:lsdException w:name="Table Web 3" w:semiHidden="1" w:unhideWhenUsed="1"/>
     <w:lsdException w:name="Balloon Text" w:semiHidden="1" w:unhideWhenUsed="1"/>
     <w:lsdException w:name="Table Grid" w:uiPriority="39"/>
-    <w:lsdException w:name="Table Theme" w:semiHidden="1" w:unhideWhenUsed="1"/>
     <w:lsdException w:name="Placeholder Text" w:semiHidden="1"/>
     <w:lsdException w:name="No Spacing" w:uiPriority="1" w:qFormat="1"/>
     <w:lsdException w:name="Light Shading" w:uiPriority="60"/>
@@ -2152,16 +2194,17 @@
     <w:lsdException w:name="Hashtag" w:semiHidden="1" w:unhideWhenUsed="1"/>
     <w:lsdException w:name="Unresolved Mention" w:semiHidden="1" w:unhideWhenUsed="1"/>
     <w:lsdException w:name="Smart Link" w:semiHidden="1" w:unhideWhenUsed="1"/>
+    <w:lsdException w:name="Smart Link Error" w:semiHidden="1" w:unhideWhenUsed="1"/>
   </w:latentStyles>
-  <w:style w:type="paragraph" w:default="1" w:styleId="Normal">
+  <w:style w:type="paragraph" w:default="1" w:styleId="a">
     <w:name w:val="Normal"/>
     <w:qFormat/>
   </w:style>
-  <w:style w:type="paragraph" w:styleId="Heading1">
+  <w:style w:type="paragraph" w:styleId="1">
     <w:name w:val="heading 1"/>
-    <w:basedOn w:val="Normal"/>
-    <w:next w:val="Normal"/>
-    <w:link w:val="Heading1Char"/>
+    <w:basedOn w:val="a"/>
+    <w:next w:val="a"/>
+    <w:link w:val="10"/>
     <w:uiPriority w:val="9"/>
     <w:qFormat/>
     <w:rsid w:val="00DC24FD"/>
@@ -2178,11 +2221,11 @@
       <w:szCs w:val="32"/>
     </w:rPr>
   </w:style>
-  <w:style w:type="paragraph" w:styleId="Heading2">
+  <w:style w:type="paragraph" w:styleId="2">
     <w:name w:val="heading 2"/>
-    <w:basedOn w:val="Normal"/>
-    <w:next w:val="Normal"/>
-    <w:link w:val="Heading2Char"/>
+    <w:basedOn w:val="a"/>
+    <w:next w:val="a"/>
+    <w:link w:val="20"/>
     <w:uiPriority w:val="9"/>
     <w:unhideWhenUsed/>
     <w:qFormat/>
@@ -2200,11 +2243,11 @@
       <w:szCs w:val="26"/>
     </w:rPr>
   </w:style>
-  <w:style w:type="paragraph" w:styleId="Heading3">
+  <w:style w:type="paragraph" w:styleId="3">
     <w:name w:val="heading 3"/>
-    <w:basedOn w:val="Normal"/>
-    <w:next w:val="Normal"/>
-    <w:link w:val="Heading3Char"/>
+    <w:basedOn w:val="a"/>
+    <w:next w:val="a"/>
+    <w:link w:val="30"/>
     <w:uiPriority w:val="9"/>
     <w:unhideWhenUsed/>
     <w:qFormat/>
@@ -2222,13 +2265,13 @@
       <w:szCs w:val="24"/>
     </w:rPr>
   </w:style>
-  <w:style w:type="character" w:default="1" w:styleId="DefaultParagraphFont">
+  <w:style w:type="character" w:default="1" w:styleId="a0">
     <w:name w:val="Default Paragraph Font"/>
     <w:uiPriority w:val="1"/>
     <w:semiHidden/>
     <w:unhideWhenUsed/>
   </w:style>
-  <w:style w:type="table" w:default="1" w:styleId="TableNormal">
+  <w:style w:type="table" w:default="1" w:styleId="a1">
     <w:name w:val="Normal Table"/>
     <w:uiPriority w:val="99"/>
     <w:semiHidden/>
@@ -2243,16 +2286,16 @@
       </w:tblCellMar>
     </w:tblPr>
   </w:style>
-  <w:style w:type="numbering" w:default="1" w:styleId="NoList">
+  <w:style w:type="numbering" w:default="1" w:styleId="a2">
     <w:name w:val="No List"/>
     <w:uiPriority w:val="99"/>
     <w:semiHidden/>
     <w:unhideWhenUsed/>
   </w:style>
-  <w:style w:type="character" w:customStyle="1" w:styleId="Heading1Char">
-    <w:name w:val="Heading 1 Char"/>
-    <w:basedOn w:val="DefaultParagraphFont"/>
-    <w:link w:val="Heading1"/>
+  <w:style w:type="character" w:customStyle="1" w:styleId="10">
+    <w:name w:val="标题 1 字符"/>
+    <w:basedOn w:val="a0"/>
+    <w:link w:val="1"/>
     <w:uiPriority w:val="9"/>
     <w:rsid w:val="00DC24FD"/>
     <w:rPr>
@@ -2262,10 +2305,10 @@
       <w:szCs w:val="32"/>
     </w:rPr>
   </w:style>
-  <w:style w:type="character" w:customStyle="1" w:styleId="Heading2Char">
-    <w:name w:val="Heading 2 Char"/>
-    <w:basedOn w:val="DefaultParagraphFont"/>
-    <w:link w:val="Heading2"/>
+  <w:style w:type="character" w:customStyle="1" w:styleId="20">
+    <w:name w:val="标题 2 字符"/>
+    <w:basedOn w:val="a0"/>
+    <w:link w:val="2"/>
     <w:uiPriority w:val="9"/>
     <w:rsid w:val="00DC24FD"/>
     <w:rPr>
@@ -2275,10 +2318,10 @@
       <w:szCs w:val="26"/>
     </w:rPr>
   </w:style>
-  <w:style w:type="character" w:customStyle="1" w:styleId="Heading3Char">
-    <w:name w:val="Heading 3 Char"/>
-    <w:basedOn w:val="DefaultParagraphFont"/>
-    <w:link w:val="Heading3"/>
+  <w:style w:type="character" w:customStyle="1" w:styleId="30">
+    <w:name w:val="标题 3 字符"/>
+    <w:basedOn w:val="a0"/>
+    <w:link w:val="3"/>
     <w:uiPriority w:val="9"/>
     <w:rsid w:val="008E64B3"/>
     <w:rPr>

</xml_diff>